<commit_message>
Ajout de la partie google map dans spécification technique
</commit_message>
<xml_diff>
--- a/Projet ArchiWeb - Spécifications Techniques.docx
+++ b/Projet ArchiWeb - Spécifications Techniques.docx
@@ -1361,41 +1361,169 @@
       </w:r>
       <w:proofErr w:type="spellEnd"/>
       <w:r>
-        <w:t> » ce qui nous permet de parcourir le résultat de manière très simple, on affiche donc les différents évènements retournés par la requête ainsi que leur emplacement sur la carte. Parfois, les lieux où se dér</w:t>
-      </w:r>
+        <w:t xml:space="preserve"> » ce qui nous permet de parcourir le résultat de manière très simple, on affiche donc les différents évènements retournés par la requête ainsi que leur emplacement sur la carte. Parfois, les lieux où se déroulent les évènements ne sont pas exactement spécifiés et la seule information de localisation que l’on a sur eux est la ville, ils sont donc placés sur la </w:t>
+      </w:r>
+      <w:proofErr w:type="spellStart"/>
+      <w:r>
+        <w:t>map</w:t>
+      </w:r>
+      <w:proofErr w:type="spellEnd"/>
+      <w:r>
+        <w:t xml:space="preserve"> au centre de la ville.</w:t>
+      </w:r>
+    </w:p>
+    <w:p>
+      <w:pPr>
+        <w:pStyle w:val="Titre1"/>
+        <w:numPr>
+          <w:ilvl w:val="0"/>
+          <w:numId w:val="6"/>
+        </w:numPr>
+      </w:pPr>
+      <w:proofErr w:type="spellStart"/>
+      <w:r>
+        <w:t>Map</w:t>
+      </w:r>
+      <w:proofErr w:type="spellEnd"/>
+    </w:p>
+    <w:p/>
+    <w:p>
+      <w:pPr>
+        <w:ind w:firstLine="708"/>
+      </w:pPr>
+      <w:r>
+        <w:t xml:space="preserve">Google </w:t>
+      </w:r>
+      <w:proofErr w:type="spellStart"/>
+      <w:r>
+        <w:t>Map</w:t>
+      </w:r>
+      <w:proofErr w:type="spellEnd"/>
+      <w:r>
+        <w:t xml:space="preserve"> est une Api très utilisé dans le milieu du Web qui permet d’afficher une carte et de pouvoir interagir avec. Dans le cadre de notre projet elle a permis d’afficher les lieux de spectacle dans la ville souhaité. Pour communiqué avec la Google </w:t>
+      </w:r>
+      <w:proofErr w:type="spellStart"/>
+      <w:r>
+        <w:t>map</w:t>
+      </w:r>
+      <w:proofErr w:type="spellEnd"/>
+      <w:r>
+        <w:t xml:space="preserve">, on va envoyer un marqueur pour chaque emplacement de spectacle avec des indications </w:t>
+      </w:r>
+      <w:r>
+        <w:lastRenderedPageBreak/>
+        <w:t xml:space="preserve">complémentaire comme la date, l’heure et une petite description pour permettre à l’utilisateur d’avoir plus d’information en cliquant sur le marqueur. </w:t>
+      </w:r>
+    </w:p>
+    <w:p>
+      <w:pPr>
+        <w:ind w:firstLine="708"/>
+      </w:pPr>
+      <w:r>
+        <w:t xml:space="preserve">Pour avoir accès à une Google </w:t>
+      </w:r>
+      <w:proofErr w:type="spellStart"/>
+      <w:r>
+        <w:t>map</w:t>
+      </w:r>
+      <w:proofErr w:type="spellEnd"/>
+      <w:r>
+        <w:t xml:space="preserve">, il faut obtenir une clef d’API qui s’obtient en faisant une demande à Google. Puis nous devons l’indiquer via un lien JavaScript. La Google </w:t>
+      </w:r>
+      <w:proofErr w:type="spellStart"/>
+      <w:r>
+        <w:t>map</w:t>
+      </w:r>
+      <w:proofErr w:type="spellEnd"/>
+      <w:r>
+        <w:t xml:space="preserve"> sera alors insérer dans une </w:t>
+      </w:r>
+      <w:proofErr w:type="spellStart"/>
+      <w:r>
+        <w:t>Div</w:t>
+      </w:r>
+      <w:proofErr w:type="spellEnd"/>
+      <w:r>
+        <w:t xml:space="preserve"> qu’on aura indiqué en paramètre. </w:t>
+      </w:r>
+      <w:r>
+        <w:t>Lors de l’initialisation de la carte on va lui indique le zoom et la position de départ via des coordonnées longitude/latitude. Chaque marqueur possède des coordonnées longitudes/latitudes qui vont permettre de les situer sur la carte.</w:t>
+      </w:r>
+      <w:r>
+        <w:t xml:space="preserve"> </w:t>
+      </w:r>
+    </w:p>
+    <w:p/>
+    <w:p/>
+    <w:p>
+      <w:r>
+        <w:rPr>
+          <w:noProof/>
+          <w:lang w:eastAsia="fr-FR"/>
+        </w:rPr>
+        <w:drawing>
+          <wp:inline distT="0" distB="0" distL="0" distR="0">
+            <wp:extent cx="5760720" cy="3240405"/>
+            <wp:effectExtent l="0" t="0" r="0" b="0"/>
+            <wp:docPr id="1" name="Image 1" descr="http://www.google.fr/url?source=imglanding&amp;ct=img&amp;q=http://i.kinja-img.com/gawker-media/image/upload/s--b1nJKryd--/17hvkvz8kf7mcpng.png&amp;sa=X&amp;ei=3rBZVarQPIXwUJGQgOAC&amp;ved=0CAkQ8wc&amp;usg=AFQjCNGqMBTqfIRLSBGJeUT843e-vk_zfw"/>
+            <wp:cNvGraphicFramePr>
+              <a:graphicFrameLocks xmlns:a="http://schemas.openxmlformats.org/drawingml/2006/main" noChangeAspect="1"/>
+            </wp:cNvGraphicFramePr>
+            <a:graphic xmlns:a="http://schemas.openxmlformats.org/drawingml/2006/main">
+              <a:graphicData uri="http://schemas.openxmlformats.org/drawingml/2006/picture">
+                <pic:pic xmlns:pic="http://schemas.openxmlformats.org/drawingml/2006/picture">
+                  <pic:nvPicPr>
+                    <pic:cNvPr id="0" name="Picture 2" descr="http://www.google.fr/url?source=imglanding&amp;ct=img&amp;q=http://i.kinja-img.com/gawker-media/image/upload/s--b1nJKryd--/17hvkvz8kf7mcpng.png&amp;sa=X&amp;ei=3rBZVarQPIXwUJGQgOAC&amp;ved=0CAkQ8wc&amp;usg=AFQjCNGqMBTqfIRLSBGJeUT843e-vk_zfw"/>
+                    <pic:cNvPicPr>
+                      <a:picLocks noChangeAspect="1" noChangeArrowheads="1"/>
+                    </pic:cNvPicPr>
+                  </pic:nvPicPr>
+                  <pic:blipFill>
+                    <a:blip r:embed="rId10">
+                      <a:extLst>
+                        <a:ext uri="{28A0092B-C50C-407E-A947-70E740481C1C}">
+                          <a14:useLocalDpi xmlns:a14="http://schemas.microsoft.com/office/drawing/2010/main" val="0"/>
+                        </a:ext>
+                      </a:extLst>
+                    </a:blip>
+                    <a:srcRect/>
+                    <a:stretch>
+                      <a:fillRect/>
+                    </a:stretch>
+                  </pic:blipFill>
+                  <pic:spPr bwMode="auto">
+                    <a:xfrm>
+                      <a:off x="0" y="0"/>
+                      <a:ext cx="5760720" cy="3240405"/>
+                    </a:xfrm>
+                    <a:prstGeom prst="rect">
+                      <a:avLst/>
+                    </a:prstGeom>
+                    <a:noFill/>
+                    <a:ln>
+                      <a:noFill/>
+                    </a:ln>
+                  </pic:spPr>
+                </pic:pic>
+              </a:graphicData>
+            </a:graphic>
+          </wp:inline>
+        </w:drawing>
+      </w:r>
+    </w:p>
+    <w:p>
+      <w:pPr>
+        <w:ind w:firstLine="360"/>
+      </w:pPr>
+    </w:p>
+    <w:p/>
+    <w:p>
       <w:bookmarkStart w:id="5" w:name="_GoBack"/>
       <w:bookmarkEnd w:id="5"/>
-      <w:r>
-        <w:t xml:space="preserve">oulent les évènements ne sont pas exactement spécifiés et la seule information de localisation que l’on a sur eux est la ville, ils sont donc placés sur la </w:t>
-      </w:r>
-      <w:proofErr w:type="spellStart"/>
-      <w:r>
-        <w:t>map</w:t>
-      </w:r>
-      <w:proofErr w:type="spellEnd"/>
-      <w:r>
-        <w:t xml:space="preserve"> au centre de la ville.</w:t>
-      </w:r>
-    </w:p>
-    <w:p>
-      <w:pPr>
-        <w:pStyle w:val="Titre1"/>
-        <w:ind w:left="1080"/>
-      </w:pPr>
-    </w:p>
-    <w:p/>
-    <w:p/>
-    <w:p/>
-    <w:p>
-      <w:pPr>
-        <w:ind w:firstLine="360"/>
-      </w:pPr>
-    </w:p>
-    <w:p/>
-    <w:p/>
+    </w:p>
     <w:sectPr>
-      <w:headerReference w:type="default" r:id="rId10"/>
-      <w:footerReference w:type="default" r:id="rId11"/>
+      <w:headerReference w:type="default" r:id="rId11"/>
+      <w:footerReference w:type="default" r:id="rId12"/>
       <w:pgSz w:w="11906" w:h="16838"/>
       <w:pgMar w:top="1417" w:right="1417" w:bottom="1417" w:left="1417" w:header="708" w:footer="708" w:gutter="0"/>
       <w:cols w:space="708"/>
@@ -1468,7 +1596,7 @@
           <w:rPr>
             <w:noProof/>
           </w:rPr>
-          <w:t>5</w:t>
+          <w:t>6</w:t>
         </w:r>
         <w:r>
           <w:fldChar w:fldCharType="end"/>
@@ -3420,7 +3548,7 @@
 </file>
 
 <file path=customXml/itemProps1.xml><?xml version="1.0" encoding="utf-8"?>
-<ds:datastoreItem xmlns:ds="http://schemas.openxmlformats.org/officeDocument/2006/customXml" ds:itemID="{FEAE9B2E-9791-4802-9256-A421621E1A0D}">
+<ds:datastoreItem xmlns:ds="http://schemas.openxmlformats.org/officeDocument/2006/customXml" ds:itemID="{34A8506D-BC99-4578-9DD8-AEAF076836CB}">
   <ds:schemaRefs>
     <ds:schemaRef ds:uri="http://schemas.openxmlformats.org/officeDocument/2006/bibliography"/>
   </ds:schemaRefs>

</xml_diff>

<commit_message>
Changement map document spécification technique
</commit_message>
<xml_diff>
--- a/Projet ArchiWeb - Spécifications Techniques.docx
+++ b/Projet ArchiWeb - Spécifications Techniques.docx
@@ -1643,7 +1643,6 @@
     <w:p/>
     <w:p/>
     <w:p>
-      <w:bookmarkStart w:id="6" w:name="_GoBack"/>
       <w:r>
         <w:rPr>
           <w:noProof/>
@@ -1651,9 +1650,9 @@
         </w:rPr>
         <w:drawing>
           <wp:inline distT="0" distB="0" distL="0" distR="0">
-            <wp:extent cx="5760720" cy="3240405"/>
-            <wp:effectExtent l="0" t="0" r="0" b="0"/>
-            <wp:docPr id="1" name="Image 1" descr="http://www.google.fr/url?source=imglanding&amp;ct=img&amp;q=http://i.kinja-img.com/gawker-media/image/upload/s--b1nJKryd--/17hvkvz8kf7mcpng.png&amp;sa=X&amp;ei=3rBZVarQPIXwUJGQgOAC&amp;ved=0CAkQ8wc&amp;usg=AFQjCNGqMBTqfIRLSBGJeUT843e-vk_zfw"/>
+            <wp:extent cx="6203768" cy="3609975"/>
+            <wp:effectExtent l="0" t="0" r="6985" b="0"/>
+            <wp:docPr id="2" name="Image 2"/>
             <wp:cNvGraphicFramePr>
               <a:graphicFrameLocks xmlns:a="http://schemas.openxmlformats.org/drawingml/2006/main" noChangeAspect="1"/>
             </wp:cNvGraphicFramePr>
@@ -1661,10 +1660,8 @@
               <a:graphicData uri="http://schemas.openxmlformats.org/drawingml/2006/picture">
                 <pic:pic xmlns:pic="http://schemas.openxmlformats.org/drawingml/2006/picture">
                   <pic:nvPicPr>
-                    <pic:cNvPr id="0" name="Picture 2" descr="http://www.google.fr/url?source=imglanding&amp;ct=img&amp;q=http://i.kinja-img.com/gawker-media/image/upload/s--b1nJKryd--/17hvkvz8kf7mcpng.png&amp;sa=X&amp;ei=3rBZVarQPIXwUJGQgOAC&amp;ved=0CAkQ8wc&amp;usg=AFQjCNGqMBTqfIRLSBGJeUT843e-vk_zfw"/>
-                    <pic:cNvPicPr>
-                      <a:picLocks noChangeAspect="1" noChangeArrowheads="1"/>
-                    </pic:cNvPicPr>
+                    <pic:cNvPr id="2" name="map.png"/>
+                    <pic:cNvPicPr/>
                   </pic:nvPicPr>
                   <pic:blipFill>
                     <a:blip r:embed="rId10">
@@ -1674,23 +1671,18 @@
                         </a:ext>
                       </a:extLst>
                     </a:blip>
-                    <a:srcRect/>
                     <a:stretch>
                       <a:fillRect/>
                     </a:stretch>
                   </pic:blipFill>
-                  <pic:spPr bwMode="auto">
+                  <pic:spPr>
                     <a:xfrm>
                       <a:off x="0" y="0"/>
-                      <a:ext cx="5760720" cy="3240405"/>
+                      <a:ext cx="6213507" cy="3615642"/>
                     </a:xfrm>
                     <a:prstGeom prst="rect">
                       <a:avLst/>
                     </a:prstGeom>
-                    <a:noFill/>
-                    <a:ln>
-                      <a:noFill/>
-                    </a:ln>
                   </pic:spPr>
                 </pic:pic>
               </a:graphicData>
@@ -1698,15 +1690,17 @@
           </wp:inline>
         </w:drawing>
       </w:r>
+    </w:p>
+    <w:p>
+      <w:pPr>
+        <w:ind w:firstLine="360"/>
+      </w:pPr>
+    </w:p>
+    <w:p/>
+    <w:p>
+      <w:bookmarkStart w:id="6" w:name="_GoBack"/>
       <w:bookmarkEnd w:id="6"/>
     </w:p>
-    <w:p>
-      <w:pPr>
-        <w:ind w:firstLine="360"/>
-      </w:pPr>
-    </w:p>
-    <w:p/>
-    <w:p/>
     <w:sectPr>
       <w:headerReference w:type="default" r:id="rId11"/>
       <w:footerReference w:type="default" r:id="rId12"/>
@@ -1782,7 +1776,7 @@
           <w:rPr>
             <w:noProof/>
           </w:rPr>
-          <w:t>6</w:t>
+          <w:t>4</w:t>
         </w:r>
         <w:r>
           <w:fldChar w:fldCharType="end"/>
@@ -3734,7 +3728,7 @@
 </file>
 
 <file path=customXml/itemProps1.xml><?xml version="1.0" encoding="utf-8"?>
-<ds:datastoreItem xmlns:ds="http://schemas.openxmlformats.org/officeDocument/2006/customXml" ds:itemID="{5602D924-022C-4607-A3F0-8CA88A7878D5}">
+<ds:datastoreItem xmlns:ds="http://schemas.openxmlformats.org/officeDocument/2006/customXml" ds:itemID="{941C2911-AFB9-4335-A5AC-7F7CD68DB7C0}">
   <ds:schemaRefs>
     <ds:schemaRef ds:uri="http://schemas.openxmlformats.org/officeDocument/2006/bibliography"/>
   </ds:schemaRefs>

</xml_diff>